<commit_message>
Added files, cleaned up html
</commit_message>
<xml_diff>
--- a/units/1/petascale-unit-1-assessment.docx
+++ b/units/1/petascale-unit-1-assessment.docx
@@ -76,30 +76,6 @@
     <w:p>
       <w:pPr>
         <w:numPr>
-          <w:ilvl w:val="1"/>
-          <w:numId w:val="1"/>
-        </w:numPr>
-        <w:ind w:left="1440" w:hanging="360"/>
-        <w:rPr>
-          <w:rFonts w:ascii="Times New Roman" w:cs="Times New Roman" w:eastAsia="Times New Roman" w:hAnsi="Times New Roman"/>
-          <w:sz w:val="24"/>
-          <w:szCs w:val="24"/>
-          <w:u w:val="none"/>
-        </w:rPr>
-      </w:pPr>
-      <w:r>
-        <w:rPr>
-          <w:rFonts w:ascii="Times New Roman" w:cs="Times New Roman" w:eastAsia="Times New Roman" w:hAnsi="Times New Roman"/>
-          <w:sz w:val="24"/>
-          <w:szCs w:val="24"/>
-          <w:rtl w:val="0"/>
-        </w:rPr>
-        <w:t xml:space="preserve">Specifics … exams? Quizzes? Question bank? </w:t>
-      </w:r>
-    </w:p>
-    <w:p>
-      <w:pPr>
-        <w:numPr>
           <w:ilvl w:val="0"/>
           <w:numId w:val="1"/>
         </w:numPr>
@@ -119,30 +95,6 @@
           <w:rtl w:val="0"/>
         </w:rPr>
         <w:t xml:space="preserve">Name two areas of application where HPC is useful.</w:t>
-      </w:r>
-    </w:p>
-    <w:p>
-      <w:pPr>
-        <w:numPr>
-          <w:ilvl w:val="0"/>
-          <w:numId w:val="1"/>
-        </w:numPr>
-        <w:ind w:left="720" w:hanging="360"/>
-        <w:rPr>
-          <w:rFonts w:ascii="Times New Roman" w:cs="Times New Roman" w:eastAsia="Times New Roman" w:hAnsi="Times New Roman"/>
-          <w:sz w:val="24"/>
-          <w:szCs w:val="24"/>
-          <w:u w:val="none"/>
-        </w:rPr>
-      </w:pPr>
-      <w:r>
-        <w:rPr>
-          <w:rFonts w:ascii="Times New Roman" w:cs="Times New Roman" w:eastAsia="Times New Roman" w:hAnsi="Times New Roman"/>
-          <w:sz w:val="24"/>
-          <w:szCs w:val="24"/>
-          <w:rtl w:val="0"/>
-        </w:rPr>
-        <w:t xml:space="preserve">Colleen</w:t>
       </w:r>
     </w:p>
     <w:p>

</xml_diff>